<commit_message>
part c snapshot modified, submission file changed
</commit_message>
<xml_diff>
--- a/Working on RDS/Part C.docx
+++ b/Working on RDS/Part C.docx
@@ -208,14 +208,13 @@
       </w:r>
       <w:r>
         <w:rPr>
-          <w:rFonts w:ascii="Times New Roman" w:hAnsi="Times New Roman" w:cs="Times New Roman"/>
           <w:noProof/>
         </w:rPr>
         <w:drawing>
-          <wp:inline distT="0" distB="0" distL="0" distR="0" wp14:anchorId="212CDAF6" wp14:editId="4C423762">
-            <wp:extent cx="5731510" cy="2357755"/>
-            <wp:effectExtent l="152400" t="152400" r="364490" b="366395"/>
-            <wp:docPr id="3" name="Picture 3"/>
+          <wp:inline distT="0" distB="0" distL="0" distR="0" wp14:anchorId="55801B14" wp14:editId="4108C80C">
+            <wp:extent cx="5731510" cy="2340610"/>
+            <wp:effectExtent l="152400" t="152400" r="364490" b="364490"/>
+            <wp:docPr id="21" name="Picture 21"/>
             <wp:cNvGraphicFramePr>
               <a:graphicFrameLocks xmlns:a="http://schemas.openxmlformats.org/drawingml/2006/main" noChangeAspect="1"/>
             </wp:cNvGraphicFramePr>
@@ -223,7 +222,7 @@
               <a:graphicData uri="http://schemas.openxmlformats.org/drawingml/2006/picture">
                 <pic:pic xmlns:pic="http://schemas.openxmlformats.org/drawingml/2006/picture">
                   <pic:nvPicPr>
-                    <pic:cNvPr id="0" name="Picture 8"/>
+                    <pic:cNvPr id="0" name="Picture 68"/>
                     <pic:cNvPicPr>
                       <a:picLocks noChangeAspect="1" noChangeArrowheads="1"/>
                     </pic:cNvPicPr>
@@ -244,7 +243,7 @@
                   <pic:spPr bwMode="auto">
                     <a:xfrm>
                       <a:off x="0" y="0"/>
-                      <a:ext cx="5731510" cy="2357755"/>
+                      <a:ext cx="5731510" cy="2340610"/>
                     </a:xfrm>
                     <a:prstGeom prst="rect">
                       <a:avLst/>

</xml_diff>